<commit_message>
standard manuscript template updated and editorial board updated
</commit_message>
<xml_diff>
--- a/public/Standard_Manuscript_Template.docx
+++ b/public/Standard_Manuscript_Template.docx
@@ -1,6 +1,6 @@
 
 <file path=word/document.xml><?xml version="1.0" encoding="utf-8"?>
-<w:document xmlns:wpc="http://schemas.microsoft.com/office/word/2010/wordprocessingCanvas" xmlns:cx="http://schemas.microsoft.com/office/drawing/2014/chartex" xmlns:cx1="http://schemas.microsoft.com/office/drawing/2015/9/8/chartex" xmlns:cx2="http://schemas.microsoft.com/office/drawing/2015/10/21/chartex" xmlns:cx3="http://schemas.microsoft.com/office/drawing/2016/5/9/chartex" xmlns:cx4="http://schemas.microsoft.com/office/drawing/2016/5/10/chartex" xmlns:cx5="http://schemas.microsoft.com/office/drawing/2016/5/11/chartex" xmlns:cx6="http://schemas.microsoft.com/office/drawing/2016/5/12/chartex" xmlns:cx7="http://schemas.microsoft.com/office/drawing/2016/5/13/chartex" xmlns:cx8="http://schemas.microsoft.com/office/drawing/2016/5/14/chartex" xmlns:mc="http://schemas.openxmlformats.org/markup-compatibility/2006" xmlns:aink="http://schemas.microsoft.com/office/drawing/2016/ink" xmlns:am3d="http://schemas.microsoft.com/office/drawing/2017/model3d" xmlns:o="urn:schemas-microsoft-com:office:office" xmlns:oel="http://schemas.microsoft.com/office/2019/extlst" xmlns:r="http://schemas.openxmlformats.org/officeDocument/2006/relationships" xmlns:m="http://schemas.openxmlformats.org/officeDocument/2006/math" xmlns:v="urn:schemas-microsoft-com:vml" xmlns:wp14="http://schemas.microsoft.com/office/word/2010/wordprocessingDrawing" xmlns:wp="http://schemas.openxmlformats.org/drawingml/2006/wordprocessingDrawing" xmlns:w10="urn:schemas-microsoft-com:office:word" xmlns:w="http://schemas.openxmlformats.org/wordprocessingml/2006/main" xmlns:w14="http://schemas.microsoft.com/office/word/2010/wordml" xmlns:w15="http://schemas.microsoft.com/office/word/2012/wordml" xmlns:w16cex="http://schemas.microsoft.com/office/word/2018/wordml/cex" xmlns:w16cid="http://schemas.microsoft.com/office/word/2016/wordml/cid" xmlns:w16="http://schemas.microsoft.com/office/word/2018/wordml" xmlns:w16sdtdh="http://schemas.microsoft.com/office/word/2020/wordml/sdtdatahash" xmlns:w16se="http://schemas.microsoft.com/office/word/2015/wordml/symex" xmlns:wpg="http://schemas.microsoft.com/office/word/2010/wordprocessingGroup" xmlns:wpi="http://schemas.microsoft.com/office/word/2010/wordprocessingInk" xmlns:wne="http://schemas.microsoft.com/office/word/2006/wordml" xmlns:wps="http://schemas.microsoft.com/office/word/2010/wordprocessingShape" mc:Ignorable="w14 w15 w16se w16cid w16 w16cex w16sdtdh wp14">
+<w:document xmlns:wpc="http://schemas.microsoft.com/office/word/2010/wordprocessingCanvas" xmlns:cx="http://schemas.microsoft.com/office/drawing/2014/chartex" xmlns:cx1="http://schemas.microsoft.com/office/drawing/2015/9/8/chartex" xmlns:cx2="http://schemas.microsoft.com/office/drawing/2015/10/21/chartex" xmlns:cx3="http://schemas.microsoft.com/office/drawing/2016/5/9/chartex" xmlns:cx4="http://schemas.microsoft.com/office/drawing/2016/5/10/chartex" xmlns:cx5="http://schemas.microsoft.com/office/drawing/2016/5/11/chartex" xmlns:cx6="http://schemas.microsoft.com/office/drawing/2016/5/12/chartex" xmlns:cx7="http://schemas.microsoft.com/office/drawing/2016/5/13/chartex" xmlns:cx8="http://schemas.microsoft.com/office/drawing/2016/5/14/chartex" xmlns:mc="http://schemas.openxmlformats.org/markup-compatibility/2006" xmlns:aink="http://schemas.microsoft.com/office/drawing/2016/ink" xmlns:am3d="http://schemas.microsoft.com/office/drawing/2017/model3d" xmlns:o="urn:schemas-microsoft-com:office:office" xmlns:oel="http://schemas.microsoft.com/office/2019/extlst" xmlns:r="http://schemas.openxmlformats.org/officeDocument/2006/relationships" xmlns:m="http://schemas.openxmlformats.org/officeDocument/2006/math" xmlns:v="urn:schemas-microsoft-com:vml" xmlns:wp14="http://schemas.microsoft.com/office/word/2010/wordprocessingDrawing" xmlns:wp="http://schemas.openxmlformats.org/drawingml/2006/wordprocessingDrawing" xmlns:w10="urn:schemas-microsoft-com:office:word" xmlns:w="http://schemas.openxmlformats.org/wordprocessingml/2006/main" xmlns:w14="http://schemas.microsoft.com/office/word/2010/wordml" xmlns:w15="http://schemas.microsoft.com/office/word/2012/wordml" xmlns:w16cex="http://schemas.microsoft.com/office/word/2018/wordml/cex" xmlns:w16cid="http://schemas.microsoft.com/office/word/2016/wordml/cid" xmlns:w16="http://schemas.microsoft.com/office/word/2018/wordml" xmlns:w16du="http://schemas.microsoft.com/office/word/2023/wordml/word16du" xmlns:w16sdtdh="http://schemas.microsoft.com/office/word/2020/wordml/sdtdatahash" xmlns:w16se="http://schemas.microsoft.com/office/word/2015/wordml/symex" xmlns:wpg="http://schemas.microsoft.com/office/word/2010/wordprocessingGroup" xmlns:wpi="http://schemas.microsoft.com/office/word/2010/wordprocessingInk" xmlns:wne="http://schemas.microsoft.com/office/word/2006/wordml" xmlns:wps="http://schemas.microsoft.com/office/word/2010/wordprocessingShape" mc:Ignorable="w14 w15 w16se w16cid w16 w16cex w16sdtdh w16du wp14">
   <w:body>
     <w:p>
       <w:pPr>
@@ -21,8 +21,8 @@
       <w:r>
         <w:rPr>
           <w:rFonts w:ascii="Times New Roman" w:hAnsi="Times New Roman"/>
-          <w:b w:val="0"/>
-          <w:i/>
+          <w:bCs/>
+          <w:iCs/>
         </w:rPr>
         <w:t>The title should be short and informative</w:t>
       </w:r>
@@ -30,7 +30,7 @@
     <w:p>
       <w:pPr>
         <w:pStyle w:val="MDPI13authornames"/>
-        <w:spacing w:after="0" w:line="240" w:lineRule="atLeast"/>
+        <w:spacing w:after="0" w:line="276" w:lineRule="auto"/>
         <w:jc w:val="center"/>
         <w:rPr>
           <w:rFonts w:ascii="Times New Roman" w:eastAsia="SimSun" w:hAnsi="Times New Roman"/>
@@ -163,6 +163,7 @@
     <w:p>
       <w:pPr>
         <w:snapToGrid w:val="0"/>
+        <w:spacing w:line="276" w:lineRule="auto"/>
         <w:ind w:left="288" w:hanging="288"/>
         <w:rPr>
           <w:rFonts w:ascii="Times New Roman" w:hAnsi="Times New Roman"/>
@@ -172,6 +173,7 @@
     <w:p>
       <w:pPr>
         <w:snapToGrid w:val="0"/>
+        <w:spacing w:line="276" w:lineRule="auto"/>
         <w:ind w:left="288" w:hanging="288"/>
         <w:jc w:val="center"/>
         <w:rPr>
@@ -181,15 +183,9 @@
       <w:r>
         <w:rPr>
           <w:rFonts w:ascii="Times New Roman" w:hAnsi="Times New Roman"/>
+          <w:vertAlign w:val="superscript"/>
         </w:rPr>
         <w:t>1</w:t>
-      </w:r>
-      <w:r>
-        <w:rPr>
-          <w:rFonts w:ascii="Times New Roman" w:hAnsi="Times New Roman"/>
-          <w:sz w:val="18"/>
-        </w:rPr>
-        <w:tab/>
       </w:r>
       <w:r>
         <w:rPr>
@@ -217,6 +213,7 @@
       <w:pPr>
         <w:widowControl w:val="0"/>
         <w:snapToGrid w:val="0"/>
+        <w:spacing w:line="276" w:lineRule="auto"/>
         <w:ind w:left="288" w:hanging="288"/>
         <w:jc w:val="center"/>
         <w:rPr>
@@ -228,15 +225,9 @@
         <w:rPr>
           <w:rFonts w:ascii="Times New Roman" w:hAnsi="Times New Roman"/>
           <w:sz w:val="18"/>
+          <w:vertAlign w:val="superscript"/>
         </w:rPr>
         <w:t>2</w:t>
-      </w:r>
-      <w:r>
-        <w:rPr>
-          <w:rFonts w:ascii="Times New Roman" w:hAnsi="Times New Roman"/>
-          <w:sz w:val="18"/>
-        </w:rPr>
-        <w:tab/>
       </w:r>
       <w:r>
         <w:rPr>
@@ -285,6 +276,7 @@
       <w:pPr>
         <w:widowControl w:val="0"/>
         <w:snapToGrid w:val="0"/>
+        <w:spacing w:line="276" w:lineRule="auto"/>
         <w:ind w:left="288" w:hanging="288"/>
         <w:rPr>
           <w:rFonts w:ascii="Times New Roman" w:hAnsi="Times New Roman"/>
@@ -314,7 +306,7 @@
           <w:rFonts w:ascii="Times New Roman" w:hAnsi="Times New Roman"/>
           <w:b/>
         </w:rPr>
-        <w:t>Abstract:</w:t>
+        <w:t>Abstract</w:t>
       </w:r>
       <w:r>
         <w:rPr>
@@ -326,7 +318,7 @@
     <w:p>
       <w:pPr>
         <w:snapToGrid w:val="0"/>
-        <w:spacing w:before="240"/>
+        <w:spacing w:before="240" w:line="276" w:lineRule="auto"/>
         <w:ind w:firstLine="0"/>
         <w:rPr>
           <w:rFonts w:ascii="Times New Roman" w:hAnsi="Times New Roman"/>
@@ -338,11 +330,41 @@
         </w:rPr>
         <w:t>160 to 260 words. Max 460 words. No abbreviations.</w:t>
       </w:r>
+      <w:r>
+        <w:rPr>
+          <w:rFonts w:ascii="Times New Roman" w:hAnsi="Times New Roman"/>
+        </w:rPr>
+        <w:t xml:space="preserve"> {</w:t>
+      </w:r>
+      <w:r>
+        <w:rPr>
+          <w:rFonts w:ascii="Times New Roman" w:hAnsi="Times New Roman"/>
+        </w:rPr>
+        <w:t xml:space="preserve">Text: </w:t>
+      </w:r>
+      <w:r>
+        <w:rPr>
+          <w:rFonts w:ascii="Times New Roman" w:hAnsi="Times New Roman"/>
+        </w:rPr>
+        <w:t>Times N</w:t>
+      </w:r>
+      <w:r>
+        <w:rPr>
+          <w:rFonts w:ascii="Times New Roman" w:hAnsi="Times New Roman"/>
+        </w:rPr>
+        <w:t>ew</w:t>
+      </w:r>
+      <w:r>
+        <w:rPr>
+          <w:rFonts w:ascii="Times New Roman" w:hAnsi="Times New Roman"/>
+        </w:rPr>
+        <w:t xml:space="preserve"> Roman (10 font), Line spacing (1.15)}</w:t>
+      </w:r>
     </w:p>
     <w:p>
       <w:pPr>
         <w:snapToGrid w:val="0"/>
-        <w:spacing w:before="240"/>
+        <w:spacing w:before="240" w:line="276" w:lineRule="auto"/>
         <w:ind w:firstLine="0"/>
         <w:rPr>
           <w:rFonts w:ascii="Times New Roman" w:hAnsi="Times New Roman"/>
@@ -386,7 +408,7 @@
     <w:p>
       <w:pPr>
         <w:snapToGrid w:val="0"/>
-        <w:spacing w:before="240" w:after="120"/>
+        <w:spacing w:before="240" w:after="120" w:line="276" w:lineRule="auto"/>
         <w:ind w:firstLine="0"/>
         <w:rPr>
           <w:rFonts w:ascii="Times New Roman" w:hAnsi="Times New Roman"/>
@@ -477,7 +499,7 @@
           <w:numId w:val="3"/>
         </w:numPr>
         <w:snapToGrid w:val="0"/>
-        <w:spacing w:before="240" w:after="120"/>
+        <w:spacing w:before="240" w:after="120" w:line="276" w:lineRule="auto"/>
         <w:rPr>
           <w:rFonts w:ascii="Times New Roman" w:hAnsi="Times New Roman"/>
           <w:b/>
@@ -517,7 +539,7 @@
           <w:numId w:val="3"/>
         </w:numPr>
         <w:snapToGrid w:val="0"/>
-        <w:spacing w:before="240" w:after="120"/>
+        <w:spacing w:before="240" w:after="120" w:line="276" w:lineRule="auto"/>
         <w:rPr>
           <w:rFonts w:ascii="Times New Roman" w:hAnsi="Times New Roman"/>
           <w:b/>
@@ -549,7 +571,7 @@
           <w:numId w:val="3"/>
         </w:numPr>
         <w:snapToGrid w:val="0"/>
-        <w:spacing w:before="240" w:after="120"/>
+        <w:spacing w:before="240" w:after="120" w:line="276" w:lineRule="auto"/>
         <w:rPr>
           <w:rFonts w:ascii="Times New Roman" w:hAnsi="Times New Roman"/>
           <w:b/>
@@ -589,7 +611,7 @@
           <w:numId w:val="3"/>
         </w:numPr>
         <w:snapToGrid w:val="0"/>
-        <w:spacing w:before="240" w:after="120"/>
+        <w:spacing w:before="240" w:after="120" w:line="276" w:lineRule="auto"/>
         <w:rPr>
           <w:rFonts w:ascii="Times New Roman" w:hAnsi="Times New Roman"/>
           <w:b/>
@@ -613,7 +635,7 @@
           <w:numId w:val="3"/>
         </w:numPr>
         <w:snapToGrid w:val="0"/>
-        <w:spacing w:before="240" w:after="120"/>
+        <w:spacing w:before="240" w:after="120" w:line="276" w:lineRule="auto"/>
         <w:rPr>
           <w:rFonts w:ascii="Times New Roman" w:hAnsi="Times New Roman"/>
         </w:rPr>
@@ -642,13 +664,27 @@
           <w:rFonts w:ascii="Times New Roman" w:hAnsi="Times New Roman"/>
           <w:b/>
         </w:rPr>
-        <w:t>1 Introduction</w:t>
+        <w:t>1</w:t>
+      </w:r>
+      <w:r>
+        <w:rPr>
+          <w:rFonts w:ascii="Times New Roman" w:hAnsi="Times New Roman"/>
+          <w:b/>
+        </w:rPr>
+        <w:t>.</w:t>
+      </w:r>
+      <w:r>
+        <w:rPr>
+          <w:rFonts w:ascii="Times New Roman" w:hAnsi="Times New Roman"/>
+          <w:b/>
+        </w:rPr>
+        <w:t xml:space="preserve"> Introduction</w:t>
       </w:r>
     </w:p>
     <w:p>
       <w:pPr>
         <w:snapToGrid w:val="0"/>
-        <w:spacing w:before="240" w:after="120"/>
+        <w:spacing w:before="240" w:after="120" w:line="276" w:lineRule="auto"/>
         <w:ind w:firstLine="288"/>
         <w:rPr>
           <w:rFonts w:ascii="Times New Roman" w:hAnsi="Times New Roman"/>
@@ -768,7 +804,7 @@
     <w:p>
       <w:pPr>
         <w:snapToGrid w:val="0"/>
-        <w:spacing w:before="240" w:after="120"/>
+        <w:spacing w:before="240" w:after="120" w:line="276" w:lineRule="auto"/>
         <w:ind w:firstLine="288"/>
         <w:rPr>
           <w:rFonts w:ascii="Times New Roman" w:hAnsi="Times New Roman"/>
@@ -802,7 +838,7 @@
     <w:p>
       <w:pPr>
         <w:snapToGrid w:val="0"/>
-        <w:spacing w:before="240" w:after="120"/>
+        <w:spacing w:before="240" w:after="120" w:line="276" w:lineRule="auto"/>
         <w:ind w:firstLine="288"/>
         <w:rPr>
           <w:rFonts w:ascii="Times New Roman" w:hAnsi="Times New Roman"/>
@@ -914,7 +950,21 @@
           <w:rFonts w:ascii="Times New Roman" w:hAnsi="Times New Roman"/>
           <w:b/>
         </w:rPr>
-        <w:t xml:space="preserve">2 </w:t>
+        <w:t>2</w:t>
+      </w:r>
+      <w:r>
+        <w:rPr>
+          <w:rFonts w:ascii="Times New Roman" w:hAnsi="Times New Roman"/>
+          <w:b/>
+        </w:rPr>
+        <w:t>.</w:t>
+      </w:r>
+      <w:r>
+        <w:rPr>
+          <w:rFonts w:ascii="Times New Roman" w:hAnsi="Times New Roman"/>
+          <w:b/>
+        </w:rPr>
+        <w:t xml:space="preserve"> </w:t>
       </w:r>
       <w:r>
         <w:rPr>
@@ -934,7 +984,7 @@
     <w:p>
       <w:pPr>
         <w:snapToGrid w:val="0"/>
-        <w:spacing w:before="240" w:after="120"/>
+        <w:spacing w:before="240" w:after="120" w:line="276" w:lineRule="auto"/>
         <w:ind w:firstLine="288"/>
         <w:rPr>
           <w:rFonts w:ascii="Times New Roman" w:hAnsi="Times New Roman"/>
@@ -973,7 +1023,7 @@
           <w:numId w:val="5"/>
         </w:numPr>
         <w:snapToGrid w:val="0"/>
-        <w:spacing w:before="240" w:after="120"/>
+        <w:spacing w:before="240" w:after="120" w:line="276" w:lineRule="auto"/>
         <w:rPr>
           <w:rFonts w:ascii="Times New Roman" w:hAnsi="Times New Roman"/>
         </w:rPr>
@@ -1023,7 +1073,7 @@
           <w:numId w:val="5"/>
         </w:numPr>
         <w:snapToGrid w:val="0"/>
-        <w:spacing w:before="240" w:after="120"/>
+        <w:spacing w:before="240" w:after="120" w:line="276" w:lineRule="auto"/>
         <w:rPr>
           <w:rFonts w:ascii="Times New Roman" w:hAnsi="Times New Roman"/>
         </w:rPr>
@@ -1055,7 +1105,7 @@
           <w:numId w:val="5"/>
         </w:numPr>
         <w:snapToGrid w:val="0"/>
-        <w:spacing w:before="240" w:after="120"/>
+        <w:spacing w:before="240" w:after="120" w:line="276" w:lineRule="auto"/>
         <w:rPr>
           <w:rFonts w:ascii="Times New Roman" w:hAnsi="Times New Roman"/>
         </w:rPr>
@@ -1135,7 +1185,7 @@
           <w:numId w:val="5"/>
         </w:numPr>
         <w:snapToGrid w:val="0"/>
-        <w:spacing w:before="240" w:after="120"/>
+        <w:spacing w:before="240" w:after="120" w:line="276" w:lineRule="auto"/>
         <w:rPr>
           <w:rFonts w:ascii="Times New Roman" w:hAnsi="Times New Roman"/>
         </w:rPr>
@@ -1185,7 +1235,7 @@
           <w:numId w:val="5"/>
         </w:numPr>
         <w:snapToGrid w:val="0"/>
-        <w:spacing w:before="240" w:after="120"/>
+        <w:spacing w:before="240" w:after="120" w:line="276" w:lineRule="auto"/>
         <w:rPr>
           <w:rFonts w:ascii="Times New Roman" w:hAnsi="Times New Roman"/>
         </w:rPr>
@@ -1237,6 +1287,7 @@
     <w:p>
       <w:pPr>
         <w:snapToGrid w:val="0"/>
+        <w:spacing w:line="276" w:lineRule="auto"/>
         <w:ind w:firstLine="288"/>
         <w:rPr>
           <w:rFonts w:ascii="Times New Roman" w:hAnsi="Times New Roman"/>
@@ -1282,6 +1333,7 @@
     <w:p>
       <w:pPr>
         <w:snapToGrid w:val="0"/>
+        <w:spacing w:line="276" w:lineRule="auto"/>
         <w:ind w:firstLine="288"/>
         <w:rPr>
           <w:rFonts w:ascii="Times New Roman" w:hAnsi="Times New Roman"/>
@@ -1345,7 +1397,7 @@
     <w:p>
       <w:pPr>
         <w:snapToGrid w:val="0"/>
-        <w:spacing w:before="240" w:after="120"/>
+        <w:spacing w:before="240" w:after="120" w:line="276" w:lineRule="auto"/>
         <w:ind w:firstLine="0"/>
         <w:rPr>
           <w:rFonts w:ascii="Times New Roman" w:hAnsi="Times New Roman"/>
@@ -1361,7 +1413,7 @@
     <w:p>
       <w:pPr>
         <w:snapToGrid w:val="0"/>
-        <w:spacing w:before="240" w:after="120"/>
+        <w:spacing w:before="240" w:after="120" w:line="276" w:lineRule="auto"/>
         <w:ind w:firstLine="0"/>
         <w:rPr>
           <w:rFonts w:ascii="Times New Roman" w:hAnsi="Times New Roman"/>
@@ -1371,13 +1423,14 @@
         <w:rPr>
           <w:rFonts w:ascii="Times New Roman" w:hAnsi="Times New Roman"/>
         </w:rPr>
+        <w:lastRenderedPageBreak/>
         <w:t>Bulleted:</w:t>
       </w:r>
     </w:p>
     <w:p>
       <w:pPr>
         <w:snapToGrid w:val="0"/>
-        <w:spacing w:before="240" w:after="120"/>
+        <w:spacing w:before="240" w:after="120" w:line="276" w:lineRule="auto"/>
         <w:ind w:firstLine="0"/>
         <w:rPr>
           <w:rFonts w:ascii="Times New Roman" w:hAnsi="Times New Roman"/>
@@ -1387,7 +1440,6 @@
         <w:rPr>
           <w:rFonts w:ascii="Times New Roman" w:hAnsi="Times New Roman"/>
         </w:rPr>
-        <w:lastRenderedPageBreak/>
         <w:t>•</w:t>
       </w:r>
       <w:r>
@@ -1425,7 +1477,7 @@
     <w:p>
       <w:pPr>
         <w:snapToGrid w:val="0"/>
-        <w:spacing w:before="240" w:after="120"/>
+        <w:spacing w:before="240" w:after="120" w:line="276" w:lineRule="auto"/>
         <w:ind w:firstLine="0"/>
         <w:rPr>
           <w:rFonts w:ascii="Times New Roman" w:hAnsi="Times New Roman"/>
@@ -1472,7 +1524,7 @@
     <w:p>
       <w:pPr>
         <w:snapToGrid w:val="0"/>
-        <w:spacing w:before="240" w:after="120"/>
+        <w:spacing w:before="240" w:after="120" w:line="276" w:lineRule="auto"/>
         <w:ind w:firstLine="0"/>
         <w:rPr>
           <w:rFonts w:ascii="Times New Roman" w:hAnsi="Times New Roman"/>
@@ -1557,6 +1609,7 @@
     <w:p>
       <w:pPr>
         <w:snapToGrid w:val="0"/>
+        <w:spacing w:line="276" w:lineRule="auto"/>
         <w:ind w:firstLine="0"/>
         <w:rPr>
           <w:rFonts w:ascii="Times New Roman" w:hAnsi="Times New Roman"/>
@@ -1591,6 +1644,7 @@
       <w:pPr>
         <w:pStyle w:val="equation"/>
         <w:snapToGrid w:val="0"/>
+        <w:spacing w:line="276" w:lineRule="auto"/>
         <w:jc w:val="right"/>
         <w:rPr>
           <w:rFonts w:ascii="Times New Roman" w:hAnsi="Times New Roman"/>
@@ -1789,7 +1843,7 @@
     <w:p>
       <w:pPr>
         <w:snapToGrid w:val="0"/>
-        <w:spacing w:before="240" w:after="120"/>
+        <w:spacing w:before="240" w:after="120" w:line="276" w:lineRule="auto"/>
         <w:ind w:firstLine="288"/>
         <w:rPr>
           <w:rFonts w:ascii="Times New Roman" w:hAnsi="Times New Roman"/>
@@ -1806,7 +1860,7 @@
       <w:pPr>
         <w:pStyle w:val="tablelegend"/>
         <w:snapToGrid w:val="0"/>
-        <w:spacing w:line="240" w:lineRule="atLeast"/>
+        <w:spacing w:line="276" w:lineRule="auto"/>
         <w:jc w:val="center"/>
         <w:rPr>
           <w:rFonts w:ascii="Times New Roman" w:hAnsi="Times New Roman"/>
@@ -1848,28 +1902,28 @@
     <w:tbl>
       <w:tblPr>
         <w:tblStyle w:val="TableGrid"/>
-        <w:tblW w:w="4907" w:type="dxa"/>
+        <w:tblW w:w="5291" w:type="dxa"/>
         <w:jc w:val="center"/>
         <w:tblLook w:val="00A0" w:firstRow="1" w:lastRow="0" w:firstColumn="1" w:lastColumn="0" w:noHBand="0" w:noVBand="0"/>
       </w:tblPr>
       <w:tblGrid>
-        <w:gridCol w:w="2335"/>
-        <w:gridCol w:w="2572"/>
+        <w:gridCol w:w="2518"/>
+        <w:gridCol w:w="2773"/>
       </w:tblGrid>
       <w:tr>
         <w:trPr>
-          <w:trHeight w:val="291"/>
+          <w:trHeight w:val="335"/>
           <w:jc w:val="center"/>
         </w:trPr>
         <w:tc>
           <w:tcPr>
-            <w:tcW w:w="2335" w:type="dxa"/>
+            <w:tcW w:w="2518" w:type="dxa"/>
           </w:tcPr>
           <w:p>
             <w:pPr>
               <w:pStyle w:val="table"/>
               <w:snapToGrid w:val="0"/>
-              <w:spacing w:line="240" w:lineRule="atLeast"/>
+              <w:spacing w:line="276" w:lineRule="auto"/>
               <w:jc w:val="center"/>
               <w:rPr>
                 <w:rFonts w:ascii="Times New Roman" w:hAnsi="Times New Roman"/>
@@ -1895,13 +1949,13 @@
         </w:tc>
         <w:tc>
           <w:tcPr>
-            <w:tcW w:w="2572" w:type="dxa"/>
+            <w:tcW w:w="2773" w:type="dxa"/>
           </w:tcPr>
           <w:p>
             <w:pPr>
               <w:pStyle w:val="table"/>
               <w:snapToGrid w:val="0"/>
-              <w:spacing w:line="240" w:lineRule="atLeast"/>
+              <w:spacing w:line="276" w:lineRule="auto"/>
               <w:jc w:val="center"/>
               <w:rPr>
                 <w:rFonts w:ascii="Times New Roman" w:hAnsi="Times New Roman"/>
@@ -1928,18 +1982,18 @@
       </w:tr>
       <w:tr>
         <w:trPr>
-          <w:trHeight w:val="299"/>
+          <w:trHeight w:val="344"/>
           <w:jc w:val="center"/>
         </w:trPr>
         <w:tc>
           <w:tcPr>
-            <w:tcW w:w="2335" w:type="dxa"/>
+            <w:tcW w:w="2518" w:type="dxa"/>
           </w:tcPr>
           <w:p>
             <w:pPr>
               <w:pStyle w:val="table"/>
               <w:snapToGrid w:val="0"/>
-              <w:spacing w:line="240" w:lineRule="atLeast"/>
+              <w:spacing w:line="276" w:lineRule="auto"/>
               <w:jc w:val="center"/>
               <w:rPr>
                 <w:rFonts w:ascii="Times New Roman" w:hAnsi="Times New Roman"/>
@@ -1970,13 +2024,13 @@
         </w:tc>
         <w:tc>
           <w:tcPr>
-            <w:tcW w:w="2572" w:type="dxa"/>
+            <w:tcW w:w="2773" w:type="dxa"/>
           </w:tcPr>
           <w:p>
             <w:pPr>
               <w:pStyle w:val="table"/>
               <w:snapToGrid w:val="0"/>
-              <w:spacing w:line="240" w:lineRule="atLeast"/>
+              <w:spacing w:line="276" w:lineRule="auto"/>
               <w:jc w:val="center"/>
               <w:rPr>
                 <w:rFonts w:ascii="Times New Roman" w:hAnsi="Times New Roman"/>
@@ -2008,18 +2062,18 @@
       </w:tr>
       <w:tr>
         <w:trPr>
-          <w:trHeight w:val="291"/>
+          <w:trHeight w:val="335"/>
           <w:jc w:val="center"/>
         </w:trPr>
         <w:tc>
           <w:tcPr>
-            <w:tcW w:w="2335" w:type="dxa"/>
+            <w:tcW w:w="2518" w:type="dxa"/>
           </w:tcPr>
           <w:p>
             <w:pPr>
               <w:pStyle w:val="table"/>
               <w:snapToGrid w:val="0"/>
-              <w:spacing w:line="240" w:lineRule="atLeast"/>
+              <w:spacing w:line="276" w:lineRule="auto"/>
               <w:jc w:val="center"/>
               <w:rPr>
                 <w:rFonts w:ascii="Times New Roman" w:hAnsi="Times New Roman"/>
@@ -2050,13 +2104,13 @@
         </w:tc>
         <w:tc>
           <w:tcPr>
-            <w:tcW w:w="2572" w:type="dxa"/>
+            <w:tcW w:w="2773" w:type="dxa"/>
           </w:tcPr>
           <w:p>
             <w:pPr>
               <w:pStyle w:val="table"/>
               <w:snapToGrid w:val="0"/>
-              <w:spacing w:line="240" w:lineRule="atLeast"/>
+              <w:spacing w:line="276" w:lineRule="auto"/>
               <w:jc w:val="center"/>
               <w:rPr>
                 <w:rFonts w:ascii="Times New Roman" w:hAnsi="Times New Roman"/>
@@ -2088,18 +2142,18 @@
       </w:tr>
       <w:tr>
         <w:trPr>
-          <w:trHeight w:val="299"/>
+          <w:trHeight w:val="344"/>
           <w:jc w:val="center"/>
         </w:trPr>
         <w:tc>
           <w:tcPr>
-            <w:tcW w:w="2335" w:type="dxa"/>
+            <w:tcW w:w="2518" w:type="dxa"/>
           </w:tcPr>
           <w:p>
             <w:pPr>
               <w:pStyle w:val="table"/>
               <w:snapToGrid w:val="0"/>
-              <w:spacing w:line="240" w:lineRule="atLeast"/>
+              <w:spacing w:line="276" w:lineRule="auto"/>
               <w:jc w:val="center"/>
               <w:rPr>
                 <w:rFonts w:ascii="Times New Roman" w:hAnsi="Times New Roman"/>
@@ -2130,13 +2184,13 @@
         </w:tc>
         <w:tc>
           <w:tcPr>
-            <w:tcW w:w="2572" w:type="dxa"/>
+            <w:tcW w:w="2773" w:type="dxa"/>
           </w:tcPr>
           <w:p>
             <w:pPr>
               <w:pStyle w:val="table"/>
               <w:snapToGrid w:val="0"/>
-              <w:spacing w:line="240" w:lineRule="atLeast"/>
+              <w:spacing w:line="276" w:lineRule="auto"/>
               <w:jc w:val="center"/>
               <w:rPr>
                 <w:rFonts w:ascii="Times New Roman" w:hAnsi="Times New Roman"/>
@@ -2159,18 +2213,18 @@
       </w:tr>
       <w:tr>
         <w:trPr>
-          <w:trHeight w:val="291"/>
+          <w:trHeight w:val="335"/>
           <w:jc w:val="center"/>
         </w:trPr>
         <w:tc>
           <w:tcPr>
-            <w:tcW w:w="2335" w:type="dxa"/>
+            <w:tcW w:w="2518" w:type="dxa"/>
           </w:tcPr>
           <w:p>
             <w:pPr>
               <w:pStyle w:val="table"/>
               <w:snapToGrid w:val="0"/>
-              <w:spacing w:line="240" w:lineRule="atLeast"/>
+              <w:spacing w:line="276" w:lineRule="auto"/>
               <w:jc w:val="center"/>
               <w:rPr>
                 <w:rFonts w:ascii="Times New Roman" w:hAnsi="Times New Roman"/>
@@ -2201,13 +2255,13 @@
         </w:tc>
         <w:tc>
           <w:tcPr>
-            <w:tcW w:w="2572" w:type="dxa"/>
+            <w:tcW w:w="2773" w:type="dxa"/>
           </w:tcPr>
           <w:p>
             <w:pPr>
               <w:pStyle w:val="table"/>
               <w:snapToGrid w:val="0"/>
-              <w:spacing w:line="240" w:lineRule="atLeast"/>
+              <w:spacing w:line="276" w:lineRule="auto"/>
               <w:jc w:val="center"/>
               <w:rPr>
                 <w:rFonts w:ascii="Times New Roman" w:hAnsi="Times New Roman"/>
@@ -2268,9 +2322,9 @@
           <w:noProof/>
         </w:rPr>
         <w:drawing>
-          <wp:inline distT="0" distB="0" distL="0" distR="0" wp14:anchorId="1402A2D0" wp14:editId="317EB874">
-            <wp:extent cx="2962910" cy="1938867"/>
-            <wp:effectExtent l="0" t="0" r="8890" b="4445"/>
+          <wp:inline distT="0" distB="0" distL="0" distR="0" wp14:anchorId="1402A2D0" wp14:editId="01608A35">
+            <wp:extent cx="2788468" cy="1824716"/>
+            <wp:effectExtent l="0" t="0" r="0" b="4445"/>
             <wp:docPr id="1170" name="Picture 1170" descr="Slide6"/>
             <wp:cNvGraphicFramePr>
               <a:graphicFrameLocks xmlns:a="http://schemas.openxmlformats.org/drawingml/2006/main" noChangeAspect="1"/>
@@ -2294,7 +2348,7 @@
                   <pic:spPr bwMode="auto">
                     <a:xfrm>
                       <a:off x="0" y="0"/>
-                      <a:ext cx="2987774" cy="1955138"/>
+                      <a:ext cx="2854923" cy="1868203"/>
                     </a:xfrm>
                     <a:prstGeom prst="rect">
                       <a:avLst/>
@@ -2439,6 +2493,7 @@
     <w:p>
       <w:pPr>
         <w:snapToGrid w:val="0"/>
+        <w:spacing w:line="276" w:lineRule="auto"/>
         <w:rPr>
           <w:rFonts w:ascii="Times New Roman" w:hAnsi="Times New Roman"/>
           <w:lang w:eastAsia="zh-CN"/>
@@ -2518,6 +2573,7 @@
     <w:p>
       <w:pPr>
         <w:snapToGrid w:val="0"/>
+        <w:spacing w:line="276" w:lineRule="auto"/>
         <w:rPr>
           <w:rFonts w:ascii="Times New Roman" w:hAnsi="Times New Roman"/>
           <w:lang w:eastAsia="zh-CN"/>
@@ -2625,6 +2681,7 @@
     <w:p>
       <w:pPr>
         <w:snapToGrid w:val="0"/>
+        <w:spacing w:line="276" w:lineRule="auto"/>
         <w:rPr>
           <w:rFonts w:ascii="Times New Roman" w:hAnsi="Times New Roman"/>
           <w:lang w:eastAsia="zh-CN"/>
@@ -2690,13 +2747,20 @@
           <w:rFonts w:ascii="Times New Roman" w:hAnsi="Times New Roman"/>
           <w:b/>
         </w:rPr>
+        <w:t>.</w:t>
+      </w:r>
+      <w:r>
+        <w:rPr>
+          <w:rFonts w:ascii="Times New Roman" w:hAnsi="Times New Roman"/>
+          <w:b/>
+        </w:rPr>
         <w:t xml:space="preserve"> Conclusion</w:t>
       </w:r>
     </w:p>
     <w:p>
       <w:pPr>
         <w:snapToGrid w:val="0"/>
-        <w:spacing w:before="240" w:after="120"/>
+        <w:spacing w:before="240" w:after="120" w:line="276" w:lineRule="auto"/>
         <w:ind w:firstLine="0"/>
         <w:rPr>
           <w:rFonts w:ascii="Times New Roman" w:hAnsi="Times New Roman"/>
@@ -2728,7 +2792,7 @@
     <w:p>
       <w:pPr>
         <w:snapToGrid w:val="0"/>
-        <w:spacing w:before="240" w:after="120"/>
+        <w:spacing w:before="240" w:after="120" w:line="276" w:lineRule="auto"/>
         <w:ind w:firstLine="0"/>
         <w:rPr>
           <w:rFonts w:ascii="Times New Roman" w:hAnsi="Times New Roman"/>
@@ -2740,6 +2804,7 @@
           <w:rFonts w:ascii="Times New Roman" w:hAnsi="Times New Roman"/>
           <w:lang w:eastAsia="zh-CN"/>
         </w:rPr>
+        <w:lastRenderedPageBreak/>
         <w:t xml:space="preserve">It </w:t>
       </w:r>
       <w:r>
@@ -2816,18 +2881,17 @@
           <w:numId w:val="6"/>
         </w:numPr>
         <w:snapToGrid w:val="0"/>
-        <w:spacing w:before="240" w:after="120"/>
-        <w:rPr>
-          <w:rFonts w:ascii="Times New Roman" w:hAnsi="Times New Roman"/>
-          <w:lang w:eastAsia="zh-CN"/>
-        </w:rPr>
-      </w:pPr>
-      <w:r>
-        <w:rPr>
-          <w:rFonts w:ascii="Times New Roman" w:hAnsi="Times New Roman"/>
-          <w:lang w:eastAsia="zh-CN"/>
-        </w:rPr>
-        <w:lastRenderedPageBreak/>
+        <w:spacing w:before="240" w:after="120" w:line="276" w:lineRule="auto"/>
+        <w:rPr>
+          <w:rFonts w:ascii="Times New Roman" w:hAnsi="Times New Roman"/>
+          <w:lang w:eastAsia="zh-CN"/>
+        </w:rPr>
+      </w:pPr>
+      <w:r>
+        <w:rPr>
+          <w:rFonts w:ascii="Times New Roman" w:hAnsi="Times New Roman"/>
+          <w:lang w:eastAsia="zh-CN"/>
+        </w:rPr>
         <w:t>Discuss</w:t>
       </w:r>
       <w:r>
@@ -2867,7 +2931,7 @@
           <w:numId w:val="6"/>
         </w:numPr>
         <w:snapToGrid w:val="0"/>
-        <w:spacing w:before="240" w:after="120"/>
+        <w:spacing w:before="240" w:after="120" w:line="276" w:lineRule="auto"/>
         <w:rPr>
           <w:rFonts w:ascii="Times New Roman" w:hAnsi="Times New Roman"/>
           <w:lang w:eastAsia="zh-CN"/>
@@ -2959,7 +3023,7 @@
           <w:numId w:val="6"/>
         </w:numPr>
         <w:snapToGrid w:val="0"/>
-        <w:spacing w:before="240" w:after="120"/>
+        <w:spacing w:before="240" w:after="120" w:line="276" w:lineRule="auto"/>
         <w:rPr>
           <w:rFonts w:ascii="Times New Roman" w:hAnsi="Times New Roman"/>
           <w:lang w:eastAsia="zh-CN"/>
@@ -3044,7 +3108,7 @@
           <w:numId w:val="6"/>
         </w:numPr>
         <w:snapToGrid w:val="0"/>
-        <w:spacing w:before="240" w:after="120"/>
+        <w:spacing w:before="240" w:after="120" w:line="276" w:lineRule="auto"/>
         <w:rPr>
           <w:rFonts w:ascii="Times New Roman" w:hAnsi="Times New Roman"/>
           <w:lang w:eastAsia="zh-CN"/>
@@ -3108,7 +3172,7 @@
           <w:numId w:val="6"/>
         </w:numPr>
         <w:snapToGrid w:val="0"/>
-        <w:spacing w:before="240" w:after="120"/>
+        <w:spacing w:before="240" w:after="120" w:line="276" w:lineRule="auto"/>
         <w:rPr>
           <w:rFonts w:ascii="Times New Roman" w:hAnsi="Times New Roman"/>
           <w:lang w:eastAsia="zh-CN"/>
@@ -3165,7 +3229,7 @@
           <w:numId w:val="6"/>
         </w:numPr>
         <w:snapToGrid w:val="0"/>
-        <w:spacing w:before="240" w:after="120"/>
+        <w:spacing w:before="240" w:after="120" w:line="276" w:lineRule="auto"/>
         <w:rPr>
           <w:rFonts w:ascii="Times New Roman" w:hAnsi="Times New Roman"/>
           <w:lang w:eastAsia="zh-CN"/>
@@ -3265,6 +3329,7 @@
     <w:p>
       <w:pPr>
         <w:snapToGrid w:val="0"/>
+        <w:spacing w:line="276" w:lineRule="auto"/>
         <w:ind w:firstLine="288"/>
         <w:rPr>
           <w:rFonts w:ascii="Times New Roman" w:hAnsi="Times New Roman"/>
@@ -3382,6 +3447,7 @@
           <w:numId w:val="9"/>
         </w:numPr>
         <w:overflowPunct/>
+        <w:spacing w:line="276" w:lineRule="auto"/>
         <w:textAlignment w:val="auto"/>
         <w:rPr>
           <w:rFonts w:ascii="Times New Roman" w:hAnsi="Times New Roman"/>
@@ -3495,6 +3561,7 @@
     <w:p>
       <w:pPr>
         <w:widowControl w:val="0"/>
+        <w:spacing w:line="276" w:lineRule="auto"/>
         <w:rPr>
           <w:rFonts w:ascii="Times New Roman" w:hAnsi="Times New Roman"/>
           <w:color w:val="FF0000"/>
@@ -3504,6 +3571,7 @@
     <w:p>
       <w:pPr>
         <w:widowControl w:val="0"/>
+        <w:spacing w:line="276" w:lineRule="auto"/>
         <w:rPr>
           <w:rFonts w:ascii="Times New Roman" w:hAnsi="Times New Roman"/>
           <w:color w:val="FF0000"/>
@@ -3520,6 +3588,7 @@
     <w:p>
       <w:pPr>
         <w:widowControl w:val="0"/>
+        <w:spacing w:line="276" w:lineRule="auto"/>
         <w:rPr>
           <w:rFonts w:ascii="Times New Roman" w:hAnsi="Times New Roman"/>
           <w:color w:val="FF0000"/>
@@ -3540,6 +3609,7 @@
         <w:autoSpaceDE/>
         <w:autoSpaceDN/>
         <w:adjustRightInd/>
+        <w:spacing w:line="276" w:lineRule="auto"/>
         <w:textAlignment w:val="auto"/>
         <w:rPr>
           <w:rFonts w:ascii="Times New Roman" w:hAnsi="Times New Roman"/>
@@ -3690,6 +3760,7 @@
         <w:tabs>
           <w:tab w:val="left" w:pos="4320"/>
         </w:tabs>
+        <w:spacing w:line="276" w:lineRule="auto"/>
         <w:rPr>
           <w:rFonts w:ascii="Times New Roman" w:hAnsi="Times New Roman"/>
         </w:rPr>
@@ -3700,6 +3771,7 @@
         <w:tabs>
           <w:tab w:val="left" w:pos="4320"/>
         </w:tabs>
+        <w:spacing w:line="276" w:lineRule="auto"/>
         <w:rPr>
           <w:rFonts w:ascii="Times New Roman" w:hAnsi="Times New Roman"/>
           <w:color w:val="FF0000"/>
@@ -3718,6 +3790,7 @@
         <w:tabs>
           <w:tab w:val="left" w:pos="4320"/>
         </w:tabs>
+        <w:spacing w:line="276" w:lineRule="auto"/>
         <w:rPr>
           <w:rFonts w:ascii="Times New Roman" w:hAnsi="Times New Roman"/>
         </w:rPr>
@@ -3731,6 +3804,7 @@
           <w:numId w:val="9"/>
         </w:numPr>
         <w:overflowPunct/>
+        <w:spacing w:line="276" w:lineRule="auto"/>
         <w:textAlignment w:val="auto"/>
         <w:rPr>
           <w:rFonts w:ascii="Times New Roman" w:hAnsi="Times New Roman"/>
@@ -3780,6 +3854,7 @@
         <w:tabs>
           <w:tab w:val="left" w:pos="4320"/>
         </w:tabs>
+        <w:spacing w:line="276" w:lineRule="auto"/>
         <w:rPr>
           <w:rFonts w:ascii="Times New Roman" w:hAnsi="Times New Roman"/>
           <w:color w:val="FF0000"/>
@@ -3791,6 +3866,7 @@
         <w:tabs>
           <w:tab w:val="left" w:pos="4320"/>
         </w:tabs>
+        <w:spacing w:line="276" w:lineRule="auto"/>
         <w:rPr>
           <w:rFonts w:ascii="Times New Roman" w:hAnsi="Times New Roman"/>
           <w:color w:val="FF0000"/>
@@ -3809,6 +3885,7 @@
         <w:tabs>
           <w:tab w:val="left" w:pos="4320"/>
         </w:tabs>
+        <w:spacing w:line="276" w:lineRule="auto"/>
         <w:rPr>
           <w:rFonts w:ascii="Times New Roman" w:hAnsi="Times New Roman"/>
           <w:color w:val="FF0000"/>
@@ -3823,6 +3900,7 @@
           <w:numId w:val="9"/>
         </w:numPr>
         <w:overflowPunct/>
+        <w:spacing w:line="276" w:lineRule="auto"/>
         <w:textAlignment w:val="auto"/>
         <w:rPr>
           <w:rFonts w:ascii="Times New Roman" w:hAnsi="Times New Roman"/>
@@ -3868,6 +3946,7 @@
         <w:tabs>
           <w:tab w:val="left" w:pos="4320"/>
         </w:tabs>
+        <w:spacing w:line="276" w:lineRule="auto"/>
         <w:rPr>
           <w:rFonts w:ascii="Times New Roman" w:hAnsi="Times New Roman"/>
           <w:color w:val="FF0000"/>
@@ -3879,6 +3958,7 @@
         <w:tabs>
           <w:tab w:val="left" w:pos="4320"/>
         </w:tabs>
+        <w:spacing w:line="276" w:lineRule="auto"/>
         <w:rPr>
           <w:rFonts w:ascii="Times New Roman" w:hAnsi="Times New Roman"/>
           <w:color w:val="FF0000"/>
@@ -3897,6 +3977,7 @@
         <w:tabs>
           <w:tab w:val="left" w:pos="4320"/>
         </w:tabs>
+        <w:spacing w:line="276" w:lineRule="auto"/>
         <w:rPr>
           <w:rFonts w:ascii="Times New Roman" w:hAnsi="Times New Roman"/>
           <w:color w:val="FF0000"/>
@@ -3917,6 +3998,7 @@
         <w:autoSpaceDE/>
         <w:autoSpaceDN/>
         <w:adjustRightInd/>
+        <w:spacing w:line="276" w:lineRule="auto"/>
         <w:textAlignment w:val="auto"/>
         <w:rPr>
           <w:rFonts w:ascii="Times New Roman" w:hAnsi="Times New Roman"/>
@@ -3934,6 +4016,7 @@
         <w:tabs>
           <w:tab w:val="left" w:pos="4320"/>
         </w:tabs>
+        <w:spacing w:line="276" w:lineRule="auto"/>
         <w:rPr>
           <w:rFonts w:ascii="Times New Roman" w:hAnsi="Times New Roman"/>
         </w:rPr>
@@ -3942,6 +4025,7 @@
     <w:p>
       <w:pPr>
         <w:widowControl w:val="0"/>
+        <w:spacing w:line="276" w:lineRule="auto"/>
         <w:rPr>
           <w:rFonts w:ascii="Times New Roman" w:hAnsi="Times New Roman"/>
           <w:color w:val="FF0000"/>
@@ -3960,6 +4044,7 @@
         <w:tabs>
           <w:tab w:val="left" w:pos="4320"/>
         </w:tabs>
+        <w:spacing w:line="276" w:lineRule="auto"/>
         <w:rPr>
           <w:rFonts w:ascii="Times New Roman" w:hAnsi="Times New Roman"/>
         </w:rPr>
@@ -3979,6 +4064,7 @@
         <w:autoSpaceDE/>
         <w:autoSpaceDN/>
         <w:adjustRightInd/>
+        <w:spacing w:line="276" w:lineRule="auto"/>
         <w:textAlignment w:val="auto"/>
         <w:rPr>
           <w:rFonts w:ascii="Times New Roman" w:hAnsi="Times New Roman"/>
@@ -4001,6 +4087,7 @@
         <w:autoSpaceDE/>
         <w:autoSpaceDN/>
         <w:adjustRightInd/>
+        <w:spacing w:line="276" w:lineRule="auto"/>
         <w:ind w:firstLine="0"/>
         <w:textAlignment w:val="auto"/>
         <w:rPr>
@@ -4013,6 +4100,7 @@
         <w:tabs>
           <w:tab w:val="left" w:pos="4320"/>
         </w:tabs>
+        <w:spacing w:line="276" w:lineRule="auto"/>
         <w:rPr>
           <w:rFonts w:ascii="Times New Roman" w:hAnsi="Times New Roman"/>
           <w:color w:val="FF0000"/>
@@ -4051,7 +4139,7 @@
 </file>
 
 <file path=word/numbering.xml><?xml version="1.0" encoding="utf-8"?>
-<w:numbering xmlns:wpc="http://schemas.microsoft.com/office/word/2010/wordprocessingCanvas" xmlns:cx="http://schemas.microsoft.com/office/drawing/2014/chartex" xmlns:cx1="http://schemas.microsoft.com/office/drawing/2015/9/8/chartex" xmlns:cx2="http://schemas.microsoft.com/office/drawing/2015/10/21/chartex" xmlns:cx3="http://schemas.microsoft.com/office/drawing/2016/5/9/chartex" xmlns:cx4="http://schemas.microsoft.com/office/drawing/2016/5/10/chartex" xmlns:cx5="http://schemas.microsoft.com/office/drawing/2016/5/11/chartex" xmlns:cx6="http://schemas.microsoft.com/office/drawing/2016/5/12/chartex" xmlns:cx7="http://schemas.microsoft.com/office/drawing/2016/5/13/chartex" xmlns:cx8="http://schemas.microsoft.com/office/drawing/2016/5/14/chartex" xmlns:mc="http://schemas.openxmlformats.org/markup-compatibility/2006" xmlns:aink="http://schemas.microsoft.com/office/drawing/2016/ink" xmlns:am3d="http://schemas.microsoft.com/office/drawing/2017/model3d" xmlns:o="urn:schemas-microsoft-com:office:office" xmlns:oel="http://schemas.microsoft.com/office/2019/extlst" xmlns:r="http://schemas.openxmlformats.org/officeDocument/2006/relationships" xmlns:m="http://schemas.openxmlformats.org/officeDocument/2006/math" xmlns:v="urn:schemas-microsoft-com:vml" xmlns:wp14="http://schemas.microsoft.com/office/word/2010/wordprocessingDrawing" xmlns:wp="http://schemas.openxmlformats.org/drawingml/2006/wordprocessingDrawing" xmlns:w10="urn:schemas-microsoft-com:office:word" xmlns:w="http://schemas.openxmlformats.org/wordprocessingml/2006/main" xmlns:w14="http://schemas.microsoft.com/office/word/2010/wordml" xmlns:w15="http://schemas.microsoft.com/office/word/2012/wordml" xmlns:w16cex="http://schemas.microsoft.com/office/word/2018/wordml/cex" xmlns:w16cid="http://schemas.microsoft.com/office/word/2016/wordml/cid" xmlns:w16="http://schemas.microsoft.com/office/word/2018/wordml" xmlns:w16sdtdh="http://schemas.microsoft.com/office/word/2020/wordml/sdtdatahash" xmlns:w16se="http://schemas.microsoft.com/office/word/2015/wordml/symex" xmlns:wpg="http://schemas.microsoft.com/office/word/2010/wordprocessingGroup" xmlns:wpi="http://schemas.microsoft.com/office/word/2010/wordprocessingInk" xmlns:wne="http://schemas.microsoft.com/office/word/2006/wordml" xmlns:wps="http://schemas.microsoft.com/office/word/2010/wordprocessingShape" mc:Ignorable="w14 w15 w16se w16cid w16 w16cex w16sdtdh wp14">
+<w:numbering xmlns:wpc="http://schemas.microsoft.com/office/word/2010/wordprocessingCanvas" xmlns:cx="http://schemas.microsoft.com/office/drawing/2014/chartex" xmlns:cx1="http://schemas.microsoft.com/office/drawing/2015/9/8/chartex" xmlns:cx2="http://schemas.microsoft.com/office/drawing/2015/10/21/chartex" xmlns:cx3="http://schemas.microsoft.com/office/drawing/2016/5/9/chartex" xmlns:cx4="http://schemas.microsoft.com/office/drawing/2016/5/10/chartex" xmlns:cx5="http://schemas.microsoft.com/office/drawing/2016/5/11/chartex" xmlns:cx6="http://schemas.microsoft.com/office/drawing/2016/5/12/chartex" xmlns:cx7="http://schemas.microsoft.com/office/drawing/2016/5/13/chartex" xmlns:cx8="http://schemas.microsoft.com/office/drawing/2016/5/14/chartex" xmlns:mc="http://schemas.openxmlformats.org/markup-compatibility/2006" xmlns:aink="http://schemas.microsoft.com/office/drawing/2016/ink" xmlns:am3d="http://schemas.microsoft.com/office/drawing/2017/model3d" xmlns:o="urn:schemas-microsoft-com:office:office" xmlns:oel="http://schemas.microsoft.com/office/2019/extlst" xmlns:r="http://schemas.openxmlformats.org/officeDocument/2006/relationships" xmlns:m="http://schemas.openxmlformats.org/officeDocument/2006/math" xmlns:v="urn:schemas-microsoft-com:vml" xmlns:wp14="http://schemas.microsoft.com/office/word/2010/wordprocessingDrawing" xmlns:wp="http://schemas.openxmlformats.org/drawingml/2006/wordprocessingDrawing" xmlns:w10="urn:schemas-microsoft-com:office:word" xmlns:w="http://schemas.openxmlformats.org/wordprocessingml/2006/main" xmlns:w14="http://schemas.microsoft.com/office/word/2010/wordml" xmlns:w15="http://schemas.microsoft.com/office/word/2012/wordml" xmlns:w16cex="http://schemas.microsoft.com/office/word/2018/wordml/cex" xmlns:w16cid="http://schemas.microsoft.com/office/word/2016/wordml/cid" xmlns:w16="http://schemas.microsoft.com/office/word/2018/wordml" xmlns:w16du="http://schemas.microsoft.com/office/word/2023/wordml/word16du" xmlns:w16sdtdh="http://schemas.microsoft.com/office/word/2020/wordml/sdtdatahash" xmlns:w16se="http://schemas.microsoft.com/office/word/2015/wordml/symex" xmlns:wpg="http://schemas.microsoft.com/office/word/2010/wordprocessingGroup" xmlns:wpi="http://schemas.microsoft.com/office/word/2010/wordprocessingInk" xmlns:wne="http://schemas.microsoft.com/office/word/2006/wordml" xmlns:wps="http://schemas.microsoft.com/office/word/2010/wordprocessingShape" mc:Ignorable="w14 w15 w16se w16cid w16 w16cex w16sdtdh w16du wp14">
   <w:abstractNum w:abstractNumId="0" w15:restartNumberingAfterBreak="0">
     <w:nsid w:val="12C53625"/>
     <w:multiLevelType w:val="hybridMultilevel"/>
@@ -5148,7 +5236,7 @@
 </file>
 
 <file path=word/styles.xml><?xml version="1.0" encoding="utf-8"?>
-<w:styles xmlns:mc="http://schemas.openxmlformats.org/markup-compatibility/2006" xmlns:r="http://schemas.openxmlformats.org/officeDocument/2006/relationships" xmlns:w="http://schemas.openxmlformats.org/wordprocessingml/2006/main" xmlns:w14="http://schemas.microsoft.com/office/word/2010/wordml" xmlns:w15="http://schemas.microsoft.com/office/word/2012/wordml" xmlns:w16cex="http://schemas.microsoft.com/office/word/2018/wordml/cex" xmlns:w16cid="http://schemas.microsoft.com/office/word/2016/wordml/cid" xmlns:w16="http://schemas.microsoft.com/office/word/2018/wordml" xmlns:w16sdtdh="http://schemas.microsoft.com/office/word/2020/wordml/sdtdatahash" xmlns:w16se="http://schemas.microsoft.com/office/word/2015/wordml/symex" mc:Ignorable="w14 w15 w16se w16cid w16 w16cex w16sdtdh">
+<w:styles xmlns:mc="http://schemas.openxmlformats.org/markup-compatibility/2006" xmlns:r="http://schemas.openxmlformats.org/officeDocument/2006/relationships" xmlns:w="http://schemas.openxmlformats.org/wordprocessingml/2006/main" xmlns:w14="http://schemas.microsoft.com/office/word/2010/wordml" xmlns:w15="http://schemas.microsoft.com/office/word/2012/wordml" xmlns:w16cex="http://schemas.microsoft.com/office/word/2018/wordml/cex" xmlns:w16cid="http://schemas.microsoft.com/office/word/2016/wordml/cid" xmlns:w16="http://schemas.microsoft.com/office/word/2018/wordml" xmlns:w16du="http://schemas.microsoft.com/office/word/2023/wordml/word16du" xmlns:w16sdtdh="http://schemas.microsoft.com/office/word/2020/wordml/sdtdatahash" xmlns:w16se="http://schemas.microsoft.com/office/word/2015/wordml/symex" mc:Ignorable="w14 w15 w16se w16cid w16 w16cex w16sdtdh w16du">
   <w:docDefaults>
     <w:rPrDefault>
       <w:rPr>

</xml_diff>